<commit_message>
Added Jericho's Burgers Beta
</commit_message>
<xml_diff>
--- a/NPResume.docx
+++ b/NPResume.docx
@@ -197,6 +197,9 @@
     </w:p>
     <w:p>
       <w:pPr>
+        <w:pBdr>
+          <w:bottom w:val="single" w:sz="12" w:space="1" w:color="auto"/>
+        </w:pBdr>
         <w:spacing w:after="0" w:line="240" w:lineRule="auto"/>
         <w:rPr>
           <w:rFonts w:ascii="Arial" w:eastAsia="Times New Roman" w:hAnsi="Arial" w:cs="Arial"/>
@@ -245,43 +248,9 @@
       <w:r>
         <w:rPr>
           <w:rFonts w:ascii="Arial" w:eastAsia="Times New Roman" w:hAnsi="Arial" w:cs="Arial"/>
-          <w:color w:val="000000"/>
-        </w:rPr>
-        <w:t xml:space="preserve">Expected </w:t>
-      </w:r>
-      <w:r>
-        <w:rPr>
-          <w:rFonts w:ascii="Arial" w:eastAsia="Times New Roman" w:hAnsi="Arial" w:cs="Arial"/>
-          <w:color w:val="000000"/>
-        </w:rPr>
-        <w:t>May</w:t>
-      </w:r>
-      <w:r>
-        <w:rPr>
-          <w:rFonts w:ascii="Arial" w:eastAsia="Times New Roman" w:hAnsi="Arial" w:cs="Arial"/>
-          <w:color w:val="000000"/>
-        </w:rPr>
-        <w:t xml:space="preserve"> 2018</w:t>
-      </w:r>
-    </w:p>
-    <w:p>
-      <w:pPr>
-        <w:spacing w:after="0" w:line="240" w:lineRule="auto"/>
-        <w:rPr>
-          <w:rFonts w:ascii="Arial" w:eastAsia="Times New Roman" w:hAnsi="Arial" w:cs="Arial"/>
-          <w:b/>
-          <w:sz w:val="24"/>
-          <w:szCs w:val="24"/>
-        </w:rPr>
-      </w:pPr>
-      <w:r>
-        <w:rPr>
-          <w:rFonts w:ascii="Arial" w:eastAsia="Times New Roman" w:hAnsi="Arial" w:cs="Arial"/>
-          <w:b/>
-          <w:color w:val="000000"/>
-          <w:u w:val="single"/>
-        </w:rPr>
-        <w:t>____________________________________________________________________________</w:t>
+          <w:color w:val="FFFFFF" w:themeColor="background1"/>
+        </w:rPr>
+        <w:t>Expected May 2018</w:t>
       </w:r>
     </w:p>
     <w:p>
@@ -302,6 +271,196 @@
           <w:bCs/>
           <w:color w:val="000000"/>
         </w:rPr>
+        <w:t>Skills</w:t>
+      </w:r>
+    </w:p>
+    <w:p>
+      <w:pPr>
+        <w:spacing w:after="0" w:line="240" w:lineRule="auto"/>
+        <w:jc w:val="center"/>
+        <w:rPr>
+          <w:rFonts w:ascii="Arial" w:eastAsia="Times New Roman" w:hAnsi="Arial" w:cs="Arial"/>
+          <w:b/>
+          <w:bCs/>
+          <w:color w:val="000000"/>
+        </w:rPr>
+      </w:pPr>
+    </w:p>
+    <w:p>
+      <w:pPr>
+        <w:spacing w:after="0" w:line="360" w:lineRule="auto"/>
+        <w:rPr>
+          <w:rFonts w:ascii="Arial" w:eastAsia="Times New Roman" w:hAnsi="Arial" w:cs="Arial"/>
+        </w:rPr>
+      </w:pPr>
+      <w:r>
+        <w:rPr>
+          <w:rFonts w:ascii="Arial" w:eastAsia="Times New Roman" w:hAnsi="Arial" w:cs="Arial"/>
+          <w:b/>
+          <w:bCs/>
+          <w:color w:val="000000"/>
+        </w:rPr>
+        <w:t>Programming Languages</w:t>
+      </w:r>
+      <w:r>
+        <w:rPr>
+          <w:rFonts w:ascii="Arial" w:eastAsia="Times New Roman" w:hAnsi="Arial" w:cs="Arial"/>
+          <w:bCs/>
+          <w:color w:val="000000"/>
+        </w:rPr>
+        <w:t xml:space="preserve">: C++, </w:t>
+      </w:r>
+      <w:r>
+        <w:rPr>
+          <w:rFonts w:ascii="Arial" w:eastAsia="Times New Roman" w:hAnsi="Arial" w:cs="Arial"/>
+          <w:bCs/>
+          <w:color w:val="000000"/>
+        </w:rPr>
+        <w:t>C#, HTML</w:t>
+      </w:r>
+      <w:r>
+        <w:rPr>
+          <w:rFonts w:ascii="Arial" w:eastAsia="Times New Roman" w:hAnsi="Arial" w:cs="Arial"/>
+          <w:bCs/>
+          <w:color w:val="000000"/>
+        </w:rPr>
+        <w:t>.</w:t>
+      </w:r>
+    </w:p>
+    <w:p>
+      <w:pPr>
+        <w:pBdr>
+          <w:bottom w:val="single" w:sz="12" w:space="1" w:color="auto"/>
+        </w:pBdr>
+        <w:spacing w:after="240" w:line="360" w:lineRule="auto"/>
+        <w:rPr>
+          <w:rFonts w:ascii="Arial" w:eastAsia="Times New Roman" w:hAnsi="Arial" w:cs="Arial"/>
+        </w:rPr>
+      </w:pPr>
+      <w:r>
+        <w:rPr>
+          <w:rFonts w:ascii="Arial" w:eastAsia="Times New Roman" w:hAnsi="Arial" w:cs="Arial"/>
+          <w:b/>
+        </w:rPr>
+        <w:t>Computer</w:t>
+      </w:r>
+      <w:r>
+        <w:rPr>
+          <w:rFonts w:ascii="Arial" w:eastAsia="Times New Roman" w:hAnsi="Arial" w:cs="Arial"/>
+        </w:rPr>
+        <w:t xml:space="preserve">: </w:t>
+      </w:r>
+      <w:r>
+        <w:rPr>
+          <w:rFonts w:ascii="Arial" w:eastAsia="Times New Roman" w:hAnsi="Arial" w:cs="Arial"/>
+        </w:rPr>
+        <w:t xml:space="preserve">Adobe </w:t>
+      </w:r>
+      <w:r>
+        <w:rPr>
+          <w:rFonts w:ascii="Arial" w:eastAsia="Times New Roman" w:hAnsi="Arial" w:cs="Arial"/>
+        </w:rPr>
+        <w:t>Photoshop</w:t>
+      </w:r>
+      <w:r>
+        <w:rPr>
+          <w:rFonts w:ascii="Arial" w:eastAsia="Times New Roman" w:hAnsi="Arial" w:cs="Arial"/>
+        </w:rPr>
+        <w:t>,</w:t>
+      </w:r>
+      <w:r>
+        <w:rPr>
+          <w:rFonts w:ascii="Arial" w:eastAsia="Times New Roman" w:hAnsi="Arial" w:cs="Arial"/>
+        </w:rPr>
+        <w:t xml:space="preserve"> Microsoft Office</w:t>
+      </w:r>
+      <w:r>
+        <w:rPr>
+          <w:rFonts w:ascii="Arial" w:eastAsia="Times New Roman" w:hAnsi="Arial" w:cs="Arial"/>
+        </w:rPr>
+        <w:t xml:space="preserve"> (Word, PowerPoint, Excel, Access), </w:t>
+      </w:r>
+      <w:r>
+        <w:rPr>
+          <w:rFonts w:ascii="Arial" w:eastAsia="Times New Roman" w:hAnsi="Arial" w:cs="Arial"/>
+        </w:rPr>
+        <w:t>Unity Engine, Unreal Engine, ZBrush</w:t>
+      </w:r>
+      <w:r>
+        <w:rPr>
+          <w:rFonts w:ascii="Arial" w:eastAsia="Times New Roman" w:hAnsi="Arial" w:cs="Arial"/>
+        </w:rPr>
+        <w:br/>
+      </w:r>
+      <w:r>
+        <w:rPr>
+          <w:rFonts w:ascii="Arial" w:eastAsia="Times New Roman" w:hAnsi="Arial" w:cs="Arial"/>
+          <w:b/>
+        </w:rPr>
+        <w:t>Languages</w:t>
+      </w:r>
+      <w:r>
+        <w:rPr>
+          <w:rFonts w:ascii="Arial" w:eastAsia="Times New Roman" w:hAnsi="Arial" w:cs="Arial"/>
+        </w:rPr>
+        <w:t xml:space="preserve">: </w:t>
+      </w:r>
+      <w:r>
+        <w:rPr>
+          <w:rFonts w:ascii="Arial" w:eastAsia="Times New Roman" w:hAnsi="Arial" w:cs="Arial"/>
+        </w:rPr>
+        <w:t>Verbal and written skills in English and</w:t>
+      </w:r>
+      <w:r>
+        <w:rPr>
+          <w:rFonts w:ascii="Arial" w:eastAsia="Times New Roman" w:hAnsi="Arial" w:cs="Arial"/>
+        </w:rPr>
+        <w:t xml:space="preserve"> Spanish</w:t>
+      </w:r>
+      <w:r>
+        <w:rPr>
+          <w:rFonts w:ascii="Arial" w:eastAsia="Times New Roman" w:hAnsi="Arial" w:cs="Arial"/>
+        </w:rPr>
+        <w:br/>
+      </w:r>
+      <w:r>
+        <w:rPr>
+          <w:rFonts w:ascii="Arial" w:eastAsia="Times New Roman" w:hAnsi="Arial" w:cs="Arial"/>
+          <w:b/>
+        </w:rPr>
+        <w:t>Misc.</w:t>
+      </w:r>
+      <w:r>
+        <w:rPr>
+          <w:rFonts w:ascii="Arial" w:eastAsia="Times New Roman" w:hAnsi="Arial" w:cs="Arial"/>
+        </w:rPr>
+        <w:t xml:space="preserve">: </w:t>
+      </w:r>
+      <w:r>
+        <w:rPr>
+          <w:rFonts w:ascii="Arial" w:eastAsia="Times New Roman" w:hAnsi="Arial" w:cs="Arial"/>
+        </w:rPr>
+        <w:t>Statistical Analysis, Calculus</w:t>
+      </w:r>
+    </w:p>
+    <w:p>
+      <w:pPr>
+        <w:spacing w:after="0" w:line="240" w:lineRule="auto"/>
+        <w:jc w:val="center"/>
+        <w:rPr>
+          <w:rFonts w:ascii="Arial" w:eastAsia="Times New Roman" w:hAnsi="Arial" w:cs="Arial"/>
+          <w:b/>
+          <w:bCs/>
+          <w:color w:val="000000"/>
+        </w:rPr>
+      </w:pPr>
+      <w:r>
+        <w:rPr>
+          <w:rFonts w:ascii="Arial" w:eastAsia="Times New Roman" w:hAnsi="Arial" w:cs="Arial"/>
+          <w:b/>
+          <w:bCs/>
+          <w:color w:val="000000"/>
+        </w:rPr>
         <w:t>Related</w:t>
       </w:r>
       <w:r>
@@ -326,12 +485,216 @@
     <w:p>
       <w:pPr>
         <w:spacing w:after="0" w:line="240" w:lineRule="auto"/>
+        <w:rPr>
+          <w:rFonts w:ascii="Arial" w:eastAsia="Times New Roman" w:hAnsi="Arial" w:cs="Arial"/>
+          <w:bCs/>
+        </w:rPr>
+      </w:pPr>
+      <w:r>
+        <w:rPr>
+          <w:rFonts w:ascii="Arial" w:eastAsia="Times New Roman" w:hAnsi="Arial" w:cs="Arial"/>
+          <w:b/>
+          <w:bCs/>
+        </w:rPr>
+        <w:t>Gameplay Programmer, 2018 SNHU Game Jam</w:t>
+      </w:r>
+      <w:r>
+        <w:rPr>
+          <w:rFonts w:ascii="Arial" w:eastAsia="Times New Roman" w:hAnsi="Arial" w:cs="Arial"/>
+          <w:bCs/>
+        </w:rPr>
+        <w:tab/>
+      </w:r>
+      <w:r>
+        <w:rPr>
+          <w:rFonts w:ascii="Arial" w:eastAsia="Times New Roman" w:hAnsi="Arial" w:cs="Arial"/>
+          <w:bCs/>
+        </w:rPr>
+        <w:tab/>
+      </w:r>
+      <w:r>
+        <w:rPr>
+          <w:rFonts w:ascii="Arial" w:eastAsia="Times New Roman" w:hAnsi="Arial" w:cs="Arial"/>
+          <w:bCs/>
+        </w:rPr>
+        <w:tab/>
+      </w:r>
+      <w:r>
+        <w:rPr>
+          <w:rFonts w:ascii="Arial" w:eastAsia="Times New Roman" w:hAnsi="Arial" w:cs="Arial"/>
+          <w:bCs/>
+        </w:rPr>
+        <w:tab/>
+        <w:t xml:space="preserve">          </w:t>
+      </w:r>
+      <w:bookmarkStart w:id="0" w:name="_GoBack"/>
+      <w:bookmarkEnd w:id="0"/>
+      <w:r>
+        <w:rPr>
+          <w:rFonts w:ascii="Arial" w:eastAsia="Times New Roman" w:hAnsi="Arial" w:cs="Arial"/>
+          <w:bCs/>
+        </w:rPr>
+        <w:t>February 2018</w:t>
+      </w:r>
+    </w:p>
+    <w:p>
+      <w:pPr>
+        <w:pStyle w:val="ListParagraph"/>
+        <w:numPr>
+          <w:ilvl w:val="0"/>
+          <w:numId w:val="3"/>
+        </w:numPr>
+        <w:spacing w:after="0" w:line="240" w:lineRule="auto"/>
+        <w:rPr>
+          <w:rFonts w:ascii="Arial" w:eastAsia="Times New Roman" w:hAnsi="Arial" w:cs="Arial"/>
+          <w:bCs/>
+        </w:rPr>
+      </w:pPr>
+      <w:r>
+        <w:rPr>
+          <w:rFonts w:ascii="Arial" w:eastAsia="Times New Roman" w:hAnsi="Arial" w:cs="Arial"/>
+          <w:bCs/>
+        </w:rPr>
+        <w:t>Worked on designing camera controls and image-judging mechanics.</w:t>
+      </w:r>
+    </w:p>
+    <w:p>
+      <w:pPr>
+        <w:pStyle w:val="ListParagraph"/>
+        <w:numPr>
+          <w:ilvl w:val="0"/>
+          <w:numId w:val="3"/>
+        </w:numPr>
+        <w:spacing w:after="0" w:line="240" w:lineRule="auto"/>
+        <w:rPr>
+          <w:rFonts w:ascii="Arial" w:eastAsia="Times New Roman" w:hAnsi="Arial" w:cs="Arial"/>
+          <w:bCs/>
+        </w:rPr>
+      </w:pPr>
+      <w:r>
+        <w:rPr>
+          <w:rFonts w:ascii="Arial" w:eastAsia="Times New Roman" w:hAnsi="Arial" w:cs="Arial"/>
+          <w:bCs/>
+        </w:rPr>
+        <w:t>Team declared overall winner of event for its execution of design and mechanics.</w:t>
+      </w:r>
+    </w:p>
+    <w:p>
+      <w:pPr>
+        <w:pStyle w:val="ListParagraph"/>
+        <w:numPr>
+          <w:ilvl w:val="0"/>
+          <w:numId w:val="3"/>
+        </w:numPr>
+        <w:spacing w:after="0" w:line="240" w:lineRule="auto"/>
+        <w:rPr>
+          <w:rFonts w:ascii="Arial" w:eastAsia="Times New Roman" w:hAnsi="Arial" w:cs="Arial"/>
+          <w:bCs/>
+        </w:rPr>
+      </w:pPr>
+    </w:p>
+    <w:p>
+      <w:pPr>
+        <w:spacing w:after="0" w:line="240" w:lineRule="auto"/>
+        <w:rPr>
+          <w:rFonts w:ascii="Arial" w:eastAsia="Times New Roman" w:hAnsi="Arial" w:cs="Arial"/>
+          <w:bCs/>
+        </w:rPr>
+      </w:pPr>
+      <w:r>
+        <w:rPr>
+          <w:rFonts w:ascii="Arial" w:eastAsia="Times New Roman" w:hAnsi="Arial" w:cs="Arial"/>
+          <w:b/>
+          <w:bCs/>
+        </w:rPr>
+        <w:t>Gameplay Programmer, Jericho’s Burgers</w:t>
+      </w:r>
+      <w:r>
+        <w:rPr>
+          <w:rFonts w:ascii="Arial" w:eastAsia="Times New Roman" w:hAnsi="Arial" w:cs="Arial"/>
+          <w:b/>
+          <w:bCs/>
+        </w:rPr>
+        <w:tab/>
+      </w:r>
+      <w:r>
+        <w:rPr>
+          <w:rFonts w:ascii="Arial" w:eastAsia="Times New Roman" w:hAnsi="Arial" w:cs="Arial"/>
+          <w:b/>
+          <w:bCs/>
+        </w:rPr>
+        <w:tab/>
+      </w:r>
+      <w:r>
+        <w:rPr>
+          <w:rFonts w:ascii="Arial" w:eastAsia="Times New Roman" w:hAnsi="Arial" w:cs="Arial"/>
+          <w:b/>
+          <w:bCs/>
+        </w:rPr>
+        <w:tab/>
+        <w:t xml:space="preserve">       </w:t>
+      </w:r>
+      <w:r>
+        <w:rPr>
+          <w:rFonts w:ascii="Arial" w:eastAsia="Times New Roman" w:hAnsi="Arial" w:cs="Arial"/>
+          <w:bCs/>
+        </w:rPr>
+        <w:t>February 2018 - present</w:t>
+      </w:r>
+    </w:p>
+    <w:p>
+      <w:pPr>
+        <w:pStyle w:val="ListParagraph"/>
+        <w:numPr>
+          <w:ilvl w:val="0"/>
+          <w:numId w:val="4"/>
+        </w:numPr>
+        <w:spacing w:after="0" w:line="240" w:lineRule="auto"/>
+        <w:rPr>
+          <w:rFonts w:ascii="Arial" w:eastAsia="Times New Roman" w:hAnsi="Arial" w:cs="Arial"/>
+          <w:b/>
+          <w:bCs/>
+        </w:rPr>
+      </w:pPr>
+      <w:r>
+        <w:rPr>
+          <w:rFonts w:ascii="Arial" w:eastAsia="Times New Roman" w:hAnsi="Arial" w:cs="Arial"/>
+          <w:bCs/>
+        </w:rPr>
+        <w:t>Wrote scripts detailing environmental interaction and NPC behavior.</w:t>
+      </w:r>
+    </w:p>
+    <w:p>
+      <w:pPr>
+        <w:pStyle w:val="ListParagraph"/>
+        <w:numPr>
+          <w:ilvl w:val="0"/>
+          <w:numId w:val="4"/>
+        </w:numPr>
+        <w:spacing w:after="0" w:line="240" w:lineRule="auto"/>
+        <w:rPr>
+          <w:rFonts w:ascii="Arial" w:eastAsia="Times New Roman" w:hAnsi="Arial" w:cs="Arial"/>
+          <w:b/>
+          <w:bCs/>
+        </w:rPr>
+      </w:pPr>
+      <w:r>
+        <w:rPr>
+          <w:rFonts w:ascii="Arial" w:eastAsia="Times New Roman" w:hAnsi="Arial" w:cs="Arial"/>
+          <w:bCs/>
+        </w:rPr>
+        <w:t>Implemented scripts to function in VR.</w:t>
+      </w:r>
+    </w:p>
+    <w:p>
+      <w:pPr>
+        <w:spacing w:after="0" w:line="240" w:lineRule="auto"/>
         <w:jc w:val="center"/>
         <w:rPr>
           <w:rFonts w:ascii="Arial" w:eastAsia="Times New Roman" w:hAnsi="Arial" w:cs="Arial"/>
           <w:b/>
           <w:bCs/>
-          <w:color w:val="000000"/>
+          <w:color w:val="C00000"/>
         </w:rPr>
       </w:pPr>
     </w:p>
@@ -398,14 +761,6 @@
           <w:color w:val="000000"/>
         </w:rPr>
         <w:tab/>
-      </w:r>
-      <w:r>
-        <w:rPr>
-          <w:rFonts w:ascii="Arial" w:eastAsia="Times New Roman" w:hAnsi="Arial" w:cs="Arial"/>
-          <w:b/>
-          <w:bCs/>
-          <w:color w:val="000000"/>
-        </w:rPr>
         <w:t xml:space="preserve">    </w:t>
       </w:r>
       <w:r>
@@ -500,18 +855,7 @@
           <w:bCs/>
           <w:color w:val="000000"/>
         </w:rPr>
-        <w:t>Boy Scouts of Am</w:t>
-      </w:r>
-      <w:bookmarkStart w:id="0" w:name="_GoBack"/>
-      <w:bookmarkEnd w:id="0"/>
-      <w:r>
-        <w:rPr>
-          <w:rFonts w:ascii="Arial" w:eastAsia="Times New Roman" w:hAnsi="Arial" w:cs="Arial"/>
-          <w:b/>
-          <w:bCs/>
-          <w:color w:val="000000"/>
-        </w:rPr>
-        <w:t>erica</w:t>
+        <w:t>Boy Scouts of America</w:t>
       </w:r>
       <w:r>
         <w:rPr>
@@ -673,201 +1017,6 @@
           <w:color w:val="000000"/>
         </w:rPr>
       </w:pPr>
-      <w:r>
-        <w:rPr>
-          <w:rFonts w:ascii="Arial" w:eastAsia="Times New Roman" w:hAnsi="Arial" w:cs="Arial"/>
-          <w:b/>
-          <w:color w:val="000000"/>
-        </w:rPr>
-        <w:t>____________________________________________________________________________</w:t>
-      </w:r>
-    </w:p>
-    <w:p>
-      <w:pPr>
-        <w:spacing w:after="0" w:line="240" w:lineRule="auto"/>
-        <w:jc w:val="center"/>
-        <w:rPr>
-          <w:rFonts w:ascii="Arial" w:eastAsia="Times New Roman" w:hAnsi="Arial" w:cs="Arial"/>
-          <w:b/>
-          <w:bCs/>
-          <w:color w:val="000000"/>
-        </w:rPr>
-      </w:pPr>
-      <w:r>
-        <w:rPr>
-          <w:rFonts w:ascii="Arial" w:eastAsia="Times New Roman" w:hAnsi="Arial" w:cs="Arial"/>
-          <w:b/>
-          <w:bCs/>
-          <w:color w:val="000000"/>
-        </w:rPr>
-        <w:t>Skills</w:t>
-      </w:r>
-    </w:p>
-    <w:p>
-      <w:pPr>
-        <w:spacing w:after="0" w:line="240" w:lineRule="auto"/>
-        <w:jc w:val="center"/>
-        <w:rPr>
-          <w:rFonts w:ascii="Arial" w:eastAsia="Times New Roman" w:hAnsi="Arial" w:cs="Arial"/>
-          <w:b/>
-          <w:bCs/>
-          <w:color w:val="000000"/>
-        </w:rPr>
-      </w:pPr>
-    </w:p>
-    <w:p>
-      <w:pPr>
-        <w:spacing w:after="0" w:line="360" w:lineRule="auto"/>
-        <w:rPr>
-          <w:rFonts w:ascii="Arial" w:eastAsia="Times New Roman" w:hAnsi="Arial" w:cs="Arial"/>
-        </w:rPr>
-      </w:pPr>
-      <w:r>
-        <w:rPr>
-          <w:rFonts w:ascii="Arial" w:eastAsia="Times New Roman" w:hAnsi="Arial" w:cs="Arial"/>
-          <w:b/>
-          <w:bCs/>
-          <w:color w:val="000000"/>
-        </w:rPr>
-        <w:t>Programming Languages</w:t>
-      </w:r>
-      <w:r>
-        <w:rPr>
-          <w:rFonts w:ascii="Arial" w:eastAsia="Times New Roman" w:hAnsi="Arial" w:cs="Arial"/>
-          <w:bCs/>
-          <w:color w:val="000000"/>
-        </w:rPr>
-        <w:t xml:space="preserve">: C++, </w:t>
-      </w:r>
-      <w:r>
-        <w:rPr>
-          <w:rFonts w:ascii="Arial" w:eastAsia="Times New Roman" w:hAnsi="Arial" w:cs="Arial"/>
-          <w:bCs/>
-          <w:color w:val="000000"/>
-        </w:rPr>
-        <w:t>C Sharp, HTML webcode</w:t>
-      </w:r>
-      <w:r>
-        <w:rPr>
-          <w:rFonts w:ascii="Arial" w:eastAsia="Times New Roman" w:hAnsi="Arial" w:cs="Arial"/>
-          <w:bCs/>
-          <w:color w:val="000000"/>
-        </w:rPr>
-        <w:t>.</w:t>
-      </w:r>
-    </w:p>
-    <w:p>
-      <w:pPr>
-        <w:spacing w:after="240" w:line="360" w:lineRule="auto"/>
-        <w:rPr>
-          <w:rFonts w:ascii="Arial" w:eastAsia="Times New Roman" w:hAnsi="Arial" w:cs="Arial"/>
-        </w:rPr>
-      </w:pPr>
-      <w:r>
-        <w:rPr>
-          <w:rFonts w:ascii="Arial" w:eastAsia="Times New Roman" w:hAnsi="Arial" w:cs="Arial"/>
-          <w:b/>
-        </w:rPr>
-        <w:t>Computer</w:t>
-      </w:r>
-      <w:r>
-        <w:rPr>
-          <w:rFonts w:ascii="Arial" w:eastAsia="Times New Roman" w:hAnsi="Arial" w:cs="Arial"/>
-        </w:rPr>
-        <w:t xml:space="preserve">: </w:t>
-      </w:r>
-      <w:r>
-        <w:rPr>
-          <w:rFonts w:ascii="Arial" w:eastAsia="Times New Roman" w:hAnsi="Arial" w:cs="Arial"/>
-        </w:rPr>
-        <w:t xml:space="preserve">Adobe </w:t>
-      </w:r>
-      <w:r>
-        <w:rPr>
-          <w:rFonts w:ascii="Arial" w:eastAsia="Times New Roman" w:hAnsi="Arial" w:cs="Arial"/>
-        </w:rPr>
-        <w:t>Photoshop</w:t>
-      </w:r>
-      <w:r>
-        <w:rPr>
-          <w:rFonts w:ascii="Arial" w:eastAsia="Times New Roman" w:hAnsi="Arial" w:cs="Arial"/>
-        </w:rPr>
-        <w:t>,</w:t>
-      </w:r>
-      <w:r>
-        <w:rPr>
-          <w:rFonts w:ascii="Arial" w:eastAsia="Times New Roman" w:hAnsi="Arial" w:cs="Arial"/>
-        </w:rPr>
-        <w:t xml:space="preserve"> Microsoft Office</w:t>
-      </w:r>
-      <w:r>
-        <w:rPr>
-          <w:rFonts w:ascii="Arial" w:eastAsia="Times New Roman" w:hAnsi="Arial" w:cs="Arial"/>
-        </w:rPr>
-        <w:t xml:space="preserve"> (Word, PowerPoint, Excel, Access), </w:t>
-      </w:r>
-      <w:r>
-        <w:rPr>
-          <w:rFonts w:ascii="Arial" w:eastAsia="Times New Roman" w:hAnsi="Arial" w:cs="Arial"/>
-        </w:rPr>
-        <w:t>Unity Engine, Unreal Engine, ZBrush</w:t>
-      </w:r>
-      <w:r>
-        <w:rPr>
-          <w:rFonts w:ascii="Arial" w:eastAsia="Times New Roman" w:hAnsi="Arial" w:cs="Arial"/>
-        </w:rPr>
-        <w:br/>
-      </w:r>
-      <w:r>
-        <w:rPr>
-          <w:rFonts w:ascii="Arial" w:eastAsia="Times New Roman" w:hAnsi="Arial" w:cs="Arial"/>
-          <w:b/>
-        </w:rPr>
-        <w:t>Languages</w:t>
-      </w:r>
-      <w:r>
-        <w:rPr>
-          <w:rFonts w:ascii="Arial" w:eastAsia="Times New Roman" w:hAnsi="Arial" w:cs="Arial"/>
-        </w:rPr>
-        <w:t xml:space="preserve">: </w:t>
-      </w:r>
-      <w:r>
-        <w:rPr>
-          <w:rFonts w:ascii="Arial" w:eastAsia="Times New Roman" w:hAnsi="Arial" w:cs="Arial"/>
-        </w:rPr>
-        <w:t>Verbal and written skills in English and</w:t>
-      </w:r>
-      <w:r>
-        <w:rPr>
-          <w:rFonts w:ascii="Arial" w:eastAsia="Times New Roman" w:hAnsi="Arial" w:cs="Arial"/>
-        </w:rPr>
-        <w:t xml:space="preserve"> Spanish</w:t>
-      </w:r>
-      <w:r>
-        <w:rPr>
-          <w:rFonts w:ascii="Arial" w:eastAsia="Times New Roman" w:hAnsi="Arial" w:cs="Arial"/>
-        </w:rPr>
-        <w:br/>
-      </w:r>
-      <w:r>
-        <w:rPr>
-          <w:rFonts w:ascii="Arial" w:eastAsia="Times New Roman" w:hAnsi="Arial" w:cs="Arial"/>
-          <w:b/>
-        </w:rPr>
-        <w:t>Misc.</w:t>
-      </w:r>
-      <w:r>
-        <w:rPr>
-          <w:rFonts w:ascii="Arial" w:eastAsia="Times New Roman" w:hAnsi="Arial" w:cs="Arial"/>
-        </w:rPr>
-        <w:t xml:space="preserve">: </w:t>
-      </w:r>
-      <w:r>
-        <w:rPr>
-          <w:rFonts w:ascii="Arial" w:eastAsia="Times New Roman" w:hAnsi="Arial" w:cs="Arial"/>
-        </w:rPr>
-        <w:t>Statistical Analysis, Calculus</w:t>
-      </w:r>
     </w:p>
     <w:p>
       <w:pPr>
@@ -1143,6 +1292,232 @@
     </w:lvl>
   </w:abstractNum>
   <w:abstractNum w:abstractNumId="1" w15:restartNumberingAfterBreak="0">
+    <w:nsid w:val="23A06A7A"/>
+    <w:multiLevelType w:val="hybridMultilevel"/>
+    <w:tmpl w:val="562A105A"/>
+    <w:lvl w:ilvl="0" w:tplc="04090001">
+      <w:start w:val="1"/>
+      <w:numFmt w:val="bullet"/>
+      <w:lvlText w:val=""/>
+      <w:lvlJc w:val="left"/>
+      <w:pPr>
+        <w:ind w:left="720" w:hanging="360"/>
+      </w:pPr>
+      <w:rPr>
+        <w:rFonts w:ascii="Symbol" w:hAnsi="Symbol" w:hint="default"/>
+      </w:rPr>
+    </w:lvl>
+    <w:lvl w:ilvl="1" w:tplc="04090003" w:tentative="1">
+      <w:start w:val="1"/>
+      <w:numFmt w:val="bullet"/>
+      <w:lvlText w:val="o"/>
+      <w:lvlJc w:val="left"/>
+      <w:pPr>
+        <w:ind w:left="1440" w:hanging="360"/>
+      </w:pPr>
+      <w:rPr>
+        <w:rFonts w:ascii="Courier New" w:hAnsi="Courier New" w:cs="Courier New" w:hint="default"/>
+      </w:rPr>
+    </w:lvl>
+    <w:lvl w:ilvl="2" w:tplc="04090005" w:tentative="1">
+      <w:start w:val="1"/>
+      <w:numFmt w:val="bullet"/>
+      <w:lvlText w:val=""/>
+      <w:lvlJc w:val="left"/>
+      <w:pPr>
+        <w:ind w:left="2160" w:hanging="360"/>
+      </w:pPr>
+      <w:rPr>
+        <w:rFonts w:ascii="Wingdings" w:hAnsi="Wingdings" w:hint="default"/>
+      </w:rPr>
+    </w:lvl>
+    <w:lvl w:ilvl="3" w:tplc="04090001" w:tentative="1">
+      <w:start w:val="1"/>
+      <w:numFmt w:val="bullet"/>
+      <w:lvlText w:val=""/>
+      <w:lvlJc w:val="left"/>
+      <w:pPr>
+        <w:ind w:left="2880" w:hanging="360"/>
+      </w:pPr>
+      <w:rPr>
+        <w:rFonts w:ascii="Symbol" w:hAnsi="Symbol" w:hint="default"/>
+      </w:rPr>
+    </w:lvl>
+    <w:lvl w:ilvl="4" w:tplc="04090003" w:tentative="1">
+      <w:start w:val="1"/>
+      <w:numFmt w:val="bullet"/>
+      <w:lvlText w:val="o"/>
+      <w:lvlJc w:val="left"/>
+      <w:pPr>
+        <w:ind w:left="3600" w:hanging="360"/>
+      </w:pPr>
+      <w:rPr>
+        <w:rFonts w:ascii="Courier New" w:hAnsi="Courier New" w:cs="Courier New" w:hint="default"/>
+      </w:rPr>
+    </w:lvl>
+    <w:lvl w:ilvl="5" w:tplc="04090005" w:tentative="1">
+      <w:start w:val="1"/>
+      <w:numFmt w:val="bullet"/>
+      <w:lvlText w:val=""/>
+      <w:lvlJc w:val="left"/>
+      <w:pPr>
+        <w:ind w:left="4320" w:hanging="360"/>
+      </w:pPr>
+      <w:rPr>
+        <w:rFonts w:ascii="Wingdings" w:hAnsi="Wingdings" w:hint="default"/>
+      </w:rPr>
+    </w:lvl>
+    <w:lvl w:ilvl="6" w:tplc="04090001" w:tentative="1">
+      <w:start w:val="1"/>
+      <w:numFmt w:val="bullet"/>
+      <w:lvlText w:val=""/>
+      <w:lvlJc w:val="left"/>
+      <w:pPr>
+        <w:ind w:left="5040" w:hanging="360"/>
+      </w:pPr>
+      <w:rPr>
+        <w:rFonts w:ascii="Symbol" w:hAnsi="Symbol" w:hint="default"/>
+      </w:rPr>
+    </w:lvl>
+    <w:lvl w:ilvl="7" w:tplc="04090003" w:tentative="1">
+      <w:start w:val="1"/>
+      <w:numFmt w:val="bullet"/>
+      <w:lvlText w:val="o"/>
+      <w:lvlJc w:val="left"/>
+      <w:pPr>
+        <w:ind w:left="5760" w:hanging="360"/>
+      </w:pPr>
+      <w:rPr>
+        <w:rFonts w:ascii="Courier New" w:hAnsi="Courier New" w:cs="Courier New" w:hint="default"/>
+      </w:rPr>
+    </w:lvl>
+    <w:lvl w:ilvl="8" w:tplc="04090005" w:tentative="1">
+      <w:start w:val="1"/>
+      <w:numFmt w:val="bullet"/>
+      <w:lvlText w:val=""/>
+      <w:lvlJc w:val="left"/>
+      <w:pPr>
+        <w:ind w:left="6480" w:hanging="360"/>
+      </w:pPr>
+      <w:rPr>
+        <w:rFonts w:ascii="Wingdings" w:hAnsi="Wingdings" w:hint="default"/>
+      </w:rPr>
+    </w:lvl>
+  </w:abstractNum>
+  <w:abstractNum w:abstractNumId="2" w15:restartNumberingAfterBreak="0">
+    <w:nsid w:val="2BBF03AF"/>
+    <w:multiLevelType w:val="hybridMultilevel"/>
+    <w:tmpl w:val="DBB4449C"/>
+    <w:lvl w:ilvl="0" w:tplc="04090001">
+      <w:start w:val="1"/>
+      <w:numFmt w:val="bullet"/>
+      <w:lvlText w:val=""/>
+      <w:lvlJc w:val="left"/>
+      <w:pPr>
+        <w:ind w:left="720" w:hanging="360"/>
+      </w:pPr>
+      <w:rPr>
+        <w:rFonts w:ascii="Symbol" w:hAnsi="Symbol" w:hint="default"/>
+      </w:rPr>
+    </w:lvl>
+    <w:lvl w:ilvl="1" w:tplc="04090003" w:tentative="1">
+      <w:start w:val="1"/>
+      <w:numFmt w:val="bullet"/>
+      <w:lvlText w:val="o"/>
+      <w:lvlJc w:val="left"/>
+      <w:pPr>
+        <w:ind w:left="1440" w:hanging="360"/>
+      </w:pPr>
+      <w:rPr>
+        <w:rFonts w:ascii="Courier New" w:hAnsi="Courier New" w:cs="Courier New" w:hint="default"/>
+      </w:rPr>
+    </w:lvl>
+    <w:lvl w:ilvl="2" w:tplc="04090005" w:tentative="1">
+      <w:start w:val="1"/>
+      <w:numFmt w:val="bullet"/>
+      <w:lvlText w:val=""/>
+      <w:lvlJc w:val="left"/>
+      <w:pPr>
+        <w:ind w:left="2160" w:hanging="360"/>
+      </w:pPr>
+      <w:rPr>
+        <w:rFonts w:ascii="Wingdings" w:hAnsi="Wingdings" w:hint="default"/>
+      </w:rPr>
+    </w:lvl>
+    <w:lvl w:ilvl="3" w:tplc="04090001" w:tentative="1">
+      <w:start w:val="1"/>
+      <w:numFmt w:val="bullet"/>
+      <w:lvlText w:val=""/>
+      <w:lvlJc w:val="left"/>
+      <w:pPr>
+        <w:ind w:left="2880" w:hanging="360"/>
+      </w:pPr>
+      <w:rPr>
+        <w:rFonts w:ascii="Symbol" w:hAnsi="Symbol" w:hint="default"/>
+      </w:rPr>
+    </w:lvl>
+    <w:lvl w:ilvl="4" w:tplc="04090003" w:tentative="1">
+      <w:start w:val="1"/>
+      <w:numFmt w:val="bullet"/>
+      <w:lvlText w:val="o"/>
+      <w:lvlJc w:val="left"/>
+      <w:pPr>
+        <w:ind w:left="3600" w:hanging="360"/>
+      </w:pPr>
+      <w:rPr>
+        <w:rFonts w:ascii="Courier New" w:hAnsi="Courier New" w:cs="Courier New" w:hint="default"/>
+      </w:rPr>
+    </w:lvl>
+    <w:lvl w:ilvl="5" w:tplc="04090005" w:tentative="1">
+      <w:start w:val="1"/>
+      <w:numFmt w:val="bullet"/>
+      <w:lvlText w:val=""/>
+      <w:lvlJc w:val="left"/>
+      <w:pPr>
+        <w:ind w:left="4320" w:hanging="360"/>
+      </w:pPr>
+      <w:rPr>
+        <w:rFonts w:ascii="Wingdings" w:hAnsi="Wingdings" w:hint="default"/>
+      </w:rPr>
+    </w:lvl>
+    <w:lvl w:ilvl="6" w:tplc="04090001" w:tentative="1">
+      <w:start w:val="1"/>
+      <w:numFmt w:val="bullet"/>
+      <w:lvlText w:val=""/>
+      <w:lvlJc w:val="left"/>
+      <w:pPr>
+        <w:ind w:left="5040" w:hanging="360"/>
+      </w:pPr>
+      <w:rPr>
+        <w:rFonts w:ascii="Symbol" w:hAnsi="Symbol" w:hint="default"/>
+      </w:rPr>
+    </w:lvl>
+    <w:lvl w:ilvl="7" w:tplc="04090003" w:tentative="1">
+      <w:start w:val="1"/>
+      <w:numFmt w:val="bullet"/>
+      <w:lvlText w:val="o"/>
+      <w:lvlJc w:val="left"/>
+      <w:pPr>
+        <w:ind w:left="5760" w:hanging="360"/>
+      </w:pPr>
+      <w:rPr>
+        <w:rFonts w:ascii="Courier New" w:hAnsi="Courier New" w:cs="Courier New" w:hint="default"/>
+      </w:rPr>
+    </w:lvl>
+    <w:lvl w:ilvl="8" w:tplc="04090005" w:tentative="1">
+      <w:start w:val="1"/>
+      <w:numFmt w:val="bullet"/>
+      <w:lvlText w:val=""/>
+      <w:lvlJc w:val="left"/>
+      <w:pPr>
+        <w:ind w:left="6480" w:hanging="360"/>
+      </w:pPr>
+      <w:rPr>
+        <w:rFonts w:ascii="Wingdings" w:hAnsi="Wingdings" w:hint="default"/>
+      </w:rPr>
+    </w:lvl>
+  </w:abstractNum>
+  <w:abstractNum w:abstractNumId="3" w15:restartNumberingAfterBreak="0">
     <w:nsid w:val="419D789B"/>
     <w:multiLevelType w:val="hybridMultilevel"/>
     <w:tmpl w:val="273CAA80"/>
@@ -1259,7 +1634,13 @@
     <w:abstractNumId w:val="0"/>
   </w:num>
   <w:num w:numId="2">
+    <w:abstractNumId w:val="3"/>
+  </w:num>
+  <w:num w:numId="3">
     <w:abstractNumId w:val="1"/>
+  </w:num>
+  <w:num w:numId="4">
+    <w:abstractNumId w:val="2"/>
   </w:num>
 </w:numbering>
 </file>

</xml_diff>